<commit_message>
add tasks to thursday
</commit_message>
<xml_diff>
--- a/agenda/week1.docx
+++ b/agenda/week1.docx
@@ -942,7 +942,7 @@
           <w:sz w:val="22"/>
           <w:szCs w:val="22"/>
         </w:rPr>
-        <w:t>…</w:t>
+        <w:t>None.</w:t>
       </w:r>
     </w:p>
     <w:p>
@@ -993,7 +993,7 @@
           <w:sz w:val="22"/>
           <w:szCs w:val="22"/>
         </w:rPr>
-        <w:t>…</w:t>
+        <w:t>None.</w:t>
       </w:r>
     </w:p>
     <w:p>
@@ -1158,7 +1158,7 @@
           <w:sz w:val="22"/>
           <w:szCs w:val="22"/>
         </w:rPr>
-        <w:t>…</w:t>
+        <w:t>None.</w:t>
       </w:r>
     </w:p>
     <w:p>
@@ -1204,12 +1204,200 @@
           <w:szCs w:val="22"/>
         </w:rPr>
       </w:pPr>
-      <w:r>
-        <w:rPr>
-          <w:sz w:val="22"/>
-          <w:szCs w:val="22"/>
-        </w:rPr>
-        <w:t>…</w:t>
+      <w:bookmarkStart w:id="10" w:name="_Toc162351909"/>
+      <w:r>
+        <w:rPr>
+          <w:sz w:val="22"/>
+          <w:szCs w:val="22"/>
+        </w:rPr>
+        <w:t>None.</w:t>
+      </w:r>
+    </w:p>
+    <w:p>
+      <w:pPr>
+        <w:pStyle w:val="ListParagraph"/>
+        <w:keepNext/>
+        <w:keepLines/>
+        <w:ind w:left="1440"/>
+        <w:rPr>
+          <w:sz w:val="22"/>
+          <w:szCs w:val="22"/>
+        </w:rPr>
+      </w:pPr>
+    </w:p>
+    <w:p>
+      <w:pPr>
+        <w:pStyle w:val="ListParagraph"/>
+        <w:keepNext/>
+        <w:keepLines/>
+        <w:numPr>
+          <w:ilvl w:val="1"/>
+          <w:numId w:val="1"/>
+        </w:numPr>
+        <w:ind w:left="720"/>
+        <w:rPr>
+          <w:color w:val="E97132" w:themeColor="accent2"/>
+        </w:rPr>
+      </w:pPr>
+      <w:r>
+        <w:rPr>
+          <w:color w:val="E97132" w:themeColor="accent2"/>
+          <w:u w:val="single"/>
+        </w:rPr>
+        <w:t>Tasks:</w:t>
+      </w:r>
+    </w:p>
+    <w:p>
+      <w:pPr>
+        <w:pStyle w:val="ListParagraph"/>
+        <w:keepNext/>
+        <w:keepLines/>
+        <w:numPr>
+          <w:ilvl w:val="2"/>
+          <w:numId w:val="1"/>
+        </w:numPr>
+        <w:ind w:left="1440"/>
+        <w:rPr>
+          <w:sz w:val="22"/>
+          <w:szCs w:val="22"/>
+        </w:rPr>
+      </w:pPr>
+      <w:r>
+        <w:rPr>
+          <w:sz w:val="22"/>
+          <w:szCs w:val="22"/>
+        </w:rPr>
+        <w:t xml:space="preserve">Watch </w:t>
+      </w:r>
+      <w:r>
+        <w:rPr>
+          <w:sz w:val="22"/>
+          <w:szCs w:val="22"/>
+        </w:rPr>
+        <w:t>the first</w:t>
+      </w:r>
+      <w:r>
+        <w:rPr>
+          <w:sz w:val="22"/>
+          <w:szCs w:val="22"/>
+        </w:rPr>
+        <w:t xml:space="preserve"> lecture </w:t>
+      </w:r>
+      <w:r>
+        <w:rPr>
+          <w:sz w:val="22"/>
+          <w:szCs w:val="22"/>
+        </w:rPr>
+        <w:t xml:space="preserve">for </w:t>
+      </w:r>
+      <w:r>
+        <w:rPr>
+          <w:sz w:val="22"/>
+          <w:szCs w:val="22"/>
+        </w:rPr>
+        <w:t>STAT 311 (on Canvas) before the lab</w:t>
+      </w:r>
+      <w:r>
+        <w:rPr>
+          <w:sz w:val="22"/>
+          <w:szCs w:val="22"/>
+        </w:rPr>
+        <w:t xml:space="preserve"> tomorrow.</w:t>
+      </w:r>
+    </w:p>
+    <w:p>
+      <w:pPr>
+        <w:pStyle w:val="ListParagraph"/>
+        <w:keepNext/>
+        <w:keepLines/>
+        <w:numPr>
+          <w:ilvl w:val="2"/>
+          <w:numId w:val="1"/>
+        </w:numPr>
+        <w:ind w:left="1440"/>
+        <w:rPr>
+          <w:sz w:val="22"/>
+          <w:szCs w:val="22"/>
+        </w:rPr>
+      </w:pPr>
+      <w:r>
+        <w:rPr>
+          <w:sz w:val="22"/>
+          <w:szCs w:val="22"/>
+        </w:rPr>
+        <w:t>Review the lab material before section AA tomorrow.</w:t>
+      </w:r>
+    </w:p>
+    <w:p>
+      <w:pPr>
+        <w:pStyle w:val="ListParagraph"/>
+        <w:keepNext/>
+        <w:keepLines/>
+        <w:numPr>
+          <w:ilvl w:val="2"/>
+          <w:numId w:val="1"/>
+        </w:numPr>
+        <w:ind w:left="1440"/>
+        <w:rPr>
+          <w:sz w:val="22"/>
+          <w:szCs w:val="22"/>
+        </w:rPr>
+      </w:pPr>
+      <w:r>
+        <w:rPr>
+          <w:sz w:val="22"/>
+          <w:szCs w:val="22"/>
+        </w:rPr>
+        <w:t xml:space="preserve">Create </w:t>
+      </w:r>
+      <w:r>
+        <w:rPr>
+          <w:sz w:val="22"/>
+          <w:szCs w:val="22"/>
+        </w:rPr>
+        <w:t>a presentation</w:t>
+      </w:r>
+      <w:r>
+        <w:rPr>
+          <w:sz w:val="22"/>
+          <w:szCs w:val="22"/>
+        </w:rPr>
+        <w:t xml:space="preserve"> for </w:t>
+      </w:r>
+      <w:r>
+        <w:rPr>
+          <w:sz w:val="22"/>
+          <w:szCs w:val="22"/>
+        </w:rPr>
+        <w:t xml:space="preserve">the </w:t>
+      </w:r>
+      <w:r>
+        <w:rPr>
+          <w:sz w:val="22"/>
+          <w:szCs w:val="22"/>
+        </w:rPr>
+        <w:t xml:space="preserve">STAT 311 lab with </w:t>
+      </w:r>
+      <w:r>
+        <w:rPr>
+          <w:sz w:val="22"/>
+          <w:szCs w:val="22"/>
+        </w:rPr>
+        <w:t>a slide introducing myself</w:t>
+      </w:r>
+      <w:r>
+        <w:rPr>
+          <w:sz w:val="22"/>
+          <w:szCs w:val="22"/>
+        </w:rPr>
+        <w:t xml:space="preserve"> and list of norms for the quarter</w:t>
+      </w:r>
+      <w:r>
+        <w:rPr>
+          <w:sz w:val="22"/>
+          <w:szCs w:val="22"/>
+        </w:rPr>
+        <w:t>.</w:t>
       </w:r>
     </w:p>
     <w:p>
@@ -1221,7 +1409,6 @@
           <w:szCs w:val="32"/>
         </w:rPr>
       </w:pPr>
-      <w:bookmarkStart w:id="10" w:name="_Toc162351909"/>
       <w:r>
         <w:br w:type="page"/>
       </w:r>

</xml_diff>

<commit_message>
add task to wednesday and cross out task to show it's done
</commit_message>
<xml_diff>
--- a/agenda/week1.docx
+++ b/agenda/week1.docx
@@ -995,6 +995,72 @@
         </w:rPr>
         <w:t>None.</w:t>
       </w:r>
+      <w:bookmarkStart w:id="8" w:name="_Toc162351908"/>
+    </w:p>
+    <w:p>
+      <w:pPr>
+        <w:pStyle w:val="ListParagraph"/>
+        <w:keepNext/>
+        <w:keepLines/>
+        <w:ind w:left="1440"/>
+        <w:rPr>
+          <w:sz w:val="22"/>
+          <w:szCs w:val="22"/>
+        </w:rPr>
+      </w:pPr>
+    </w:p>
+    <w:p>
+      <w:pPr>
+        <w:pStyle w:val="ListParagraph"/>
+        <w:keepNext/>
+        <w:keepLines/>
+        <w:numPr>
+          <w:ilvl w:val="1"/>
+          <w:numId w:val="1"/>
+        </w:numPr>
+        <w:ind w:left="720"/>
+        <w:rPr>
+          <w:color w:val="E97132" w:themeColor="accent2"/>
+        </w:rPr>
+      </w:pPr>
+      <w:r>
+        <w:rPr>
+          <w:color w:val="E97132" w:themeColor="accent2"/>
+          <w:u w:val="single"/>
+        </w:rPr>
+        <w:t>Tasks:</w:t>
+      </w:r>
+    </w:p>
+    <w:p>
+      <w:pPr>
+        <w:pStyle w:val="ListParagraph"/>
+        <w:keepNext/>
+        <w:keepLines/>
+        <w:numPr>
+          <w:ilvl w:val="2"/>
+          <w:numId w:val="1"/>
+        </w:numPr>
+        <w:ind w:left="1440"/>
+        <w:rPr>
+          <w:sz w:val="22"/>
+          <w:szCs w:val="22"/>
+        </w:rPr>
+      </w:pPr>
+      <w:r>
+        <w:rPr>
+          <w:strike/>
+          <w:sz w:val="22"/>
+          <w:szCs w:val="22"/>
+        </w:rPr>
+        <w:t>Email the students in STAT 311 AA and AB reminding them to bring their laptops to class</w:t>
+      </w:r>
+      <w:r>
+        <w:rPr>
+          <w:sz w:val="22"/>
+          <w:szCs w:val="22"/>
+        </w:rPr>
+        <w:t>.</w:t>
+      </w:r>
     </w:p>
     <w:p>
       <w:pPr>
@@ -1005,7 +1071,6 @@
           <w:szCs w:val="32"/>
         </w:rPr>
       </w:pPr>
-      <w:bookmarkStart w:id="8" w:name="_Toc162351908"/>
       <w:r>
         <w:br w:type="page"/>
       </w:r>

</xml_diff>

<commit_message>
update task list for thursday
</commit_message>
<xml_diff>
--- a/agenda/week1.docx
+++ b/agenda/week1.docx
@@ -1323,12 +1323,14 @@
         </w:numPr>
         <w:ind w:left="1440"/>
         <w:rPr>
-          <w:sz w:val="22"/>
-          <w:szCs w:val="22"/>
-        </w:rPr>
-      </w:pPr>
-      <w:r>
-        <w:rPr>
+          <w:strike/>
+          <w:sz w:val="22"/>
+          <w:szCs w:val="22"/>
+        </w:rPr>
+      </w:pPr>
+      <w:r>
+        <w:rPr>
+          <w:strike/>
           <w:sz w:val="22"/>
           <w:szCs w:val="22"/>
         </w:rPr>
@@ -1336,38 +1338,73 @@
       </w:r>
       <w:r>
         <w:rPr>
-          <w:sz w:val="22"/>
-          <w:szCs w:val="22"/>
-        </w:rPr>
-        <w:t>the first</w:t>
-      </w:r>
-      <w:r>
-        <w:rPr>
-          <w:sz w:val="22"/>
-          <w:szCs w:val="22"/>
-        </w:rPr>
-        <w:t xml:space="preserve"> lecture </w:t>
-      </w:r>
-      <w:r>
-        <w:rPr>
-          <w:sz w:val="22"/>
-          <w:szCs w:val="22"/>
-        </w:rPr>
-        <w:t xml:space="preserve">for </w:t>
-      </w:r>
-      <w:r>
-        <w:rPr>
-          <w:sz w:val="22"/>
-          <w:szCs w:val="22"/>
-        </w:rPr>
-        <w:t>STAT 311 (on Canvas) before the lab</w:t>
-      </w:r>
-      <w:r>
-        <w:rPr>
-          <w:sz w:val="22"/>
-          <w:szCs w:val="22"/>
-        </w:rPr>
-        <w:t xml:space="preserve"> tomorrow.</w:t>
+          <w:strike/>
+          <w:sz w:val="22"/>
+          <w:szCs w:val="22"/>
+        </w:rPr>
+        <w:t xml:space="preserve">the </w:t>
+      </w:r>
+      <w:hyperlink r:id="rId10" w:history="1">
+        <w:r>
+          <w:rPr>
+            <w:rStyle w:val="Hyperlink"/>
+            <w:strike/>
+            <w:sz w:val="22"/>
+            <w:szCs w:val="22"/>
+          </w:rPr>
+          <w:t>first</w:t>
+        </w:r>
+        <w:r>
+          <w:rPr>
+            <w:rStyle w:val="Hyperlink"/>
+            <w:strike/>
+            <w:sz w:val="22"/>
+            <w:szCs w:val="22"/>
+          </w:rPr>
+          <w:t xml:space="preserve"> lecture </w:t>
+        </w:r>
+        <w:r>
+          <w:rPr>
+            <w:rStyle w:val="Hyperlink"/>
+            <w:strike/>
+            <w:sz w:val="22"/>
+            <w:szCs w:val="22"/>
+          </w:rPr>
+          <w:t xml:space="preserve">for </w:t>
+        </w:r>
+        <w:r>
+          <w:rPr>
+            <w:rStyle w:val="Hyperlink"/>
+            <w:strike/>
+            <w:sz w:val="22"/>
+            <w:szCs w:val="22"/>
+          </w:rPr>
+          <w:t>STAT 311</w:t>
+        </w:r>
+      </w:hyperlink>
+      <w:r>
+        <w:rPr>
+          <w:strike/>
+          <w:sz w:val="22"/>
+          <w:szCs w:val="22"/>
+        </w:rPr>
+        <w:t xml:space="preserve"> (on Canvas) before the la</w:t>
+      </w:r>
+      <w:r>
+        <w:rPr>
+          <w:strike/>
+          <w:sz w:val="22"/>
+          <w:szCs w:val="22"/>
+        </w:rPr>
+        <w:t>b</w:t>
+      </w:r>
+      <w:r>
+        <w:rPr>
+          <w:strike/>
+          <w:sz w:val="22"/>
+          <w:szCs w:val="22"/>
+        </w:rPr>
+        <w:t>.</w:t>
       </w:r>
     </w:p>
     <w:p>
@@ -1381,12 +1418,14 @@
         </w:numPr>
         <w:ind w:left="1440"/>
         <w:rPr>
-          <w:sz w:val="22"/>
-          <w:szCs w:val="22"/>
-        </w:rPr>
-      </w:pPr>
-      <w:r>
-        <w:rPr>
+          <w:strike/>
+          <w:sz w:val="22"/>
+          <w:szCs w:val="22"/>
+        </w:rPr>
+      </w:pPr>
+      <w:r>
+        <w:rPr>
+          <w:strike/>
           <w:sz w:val="22"/>
           <w:szCs w:val="22"/>
         </w:rPr>
@@ -1404,12 +1443,14 @@
         </w:numPr>
         <w:ind w:left="1440"/>
         <w:rPr>
-          <w:sz w:val="22"/>
-          <w:szCs w:val="22"/>
-        </w:rPr>
-      </w:pPr>
-      <w:r>
-        <w:rPr>
+          <w:strike/>
+          <w:sz w:val="22"/>
+          <w:szCs w:val="22"/>
+        </w:rPr>
+      </w:pPr>
+      <w:r>
+        <w:rPr>
+          <w:strike/>
           <w:sz w:val="22"/>
           <w:szCs w:val="22"/>
         </w:rPr>
@@ -1417,34 +1458,61 @@
       </w:r>
       <w:r>
         <w:rPr>
-          <w:sz w:val="22"/>
-          <w:szCs w:val="22"/>
-        </w:rPr>
-        <w:t>a presentation</w:t>
-      </w:r>
-      <w:r>
-        <w:rPr>
-          <w:sz w:val="22"/>
-          <w:szCs w:val="22"/>
-        </w:rPr>
-        <w:t xml:space="preserve"> for </w:t>
-      </w:r>
-      <w:r>
-        <w:rPr>
-          <w:sz w:val="22"/>
-          <w:szCs w:val="22"/>
-        </w:rPr>
-        <w:t xml:space="preserve">the </w:t>
-      </w:r>
-      <w:r>
-        <w:rPr>
-          <w:sz w:val="22"/>
-          <w:szCs w:val="22"/>
-        </w:rPr>
-        <w:t xml:space="preserve">STAT 311 lab with </w:t>
-      </w:r>
-      <w:r>
-        <w:rPr>
+          <w:strike/>
+          <w:sz w:val="22"/>
+          <w:szCs w:val="22"/>
+        </w:rPr>
+        <w:t xml:space="preserve">a </w:t>
+      </w:r>
+      <w:hyperlink r:id="rId11" w:history="1">
+        <w:r>
+          <w:rPr>
+            <w:rStyle w:val="Hyperlink"/>
+            <w:strike/>
+            <w:sz w:val="22"/>
+            <w:szCs w:val="22"/>
+          </w:rPr>
+          <w:t>presentation</w:t>
+        </w:r>
+        <w:r>
+          <w:rPr>
+            <w:rStyle w:val="Hyperlink"/>
+            <w:strike/>
+            <w:sz w:val="22"/>
+            <w:szCs w:val="22"/>
+          </w:rPr>
+          <w:t xml:space="preserve"> for </w:t>
+        </w:r>
+        <w:r>
+          <w:rPr>
+            <w:rStyle w:val="Hyperlink"/>
+            <w:strike/>
+            <w:sz w:val="22"/>
+            <w:szCs w:val="22"/>
+          </w:rPr>
+          <w:t xml:space="preserve">the </w:t>
+        </w:r>
+        <w:r>
+          <w:rPr>
+            <w:rStyle w:val="Hyperlink"/>
+            <w:strike/>
+            <w:sz w:val="22"/>
+            <w:szCs w:val="22"/>
+          </w:rPr>
+          <w:t>STAT 311</w:t>
+        </w:r>
+      </w:hyperlink>
+      <w:r>
+        <w:rPr>
+          <w:strike/>
+          <w:sz w:val="22"/>
+          <w:szCs w:val="22"/>
+        </w:rPr>
+        <w:t xml:space="preserve"> lab with </w:t>
+      </w:r>
+      <w:r>
+        <w:rPr>
+          <w:strike/>
           <w:sz w:val="22"/>
           <w:szCs w:val="22"/>
         </w:rPr>
@@ -1452,6 +1520,7 @@
       </w:r>
       <w:r>
         <w:rPr>
+          <w:strike/>
           <w:sz w:val="22"/>
           <w:szCs w:val="22"/>
         </w:rPr>
@@ -1459,6 +1528,7 @@
       </w:r>
       <w:r>
         <w:rPr>
+          <w:strike/>
           <w:sz w:val="22"/>
           <w:szCs w:val="22"/>
         </w:rPr>
@@ -1540,7 +1610,7 @@
         </w:rPr>
         <w:t xml:space="preserve">STAT 559 – 11:30am-12:50pm in </w:t>
       </w:r>
-      <w:hyperlink r:id="rId10" w:history="1">
+      <w:hyperlink r:id="rId12" w:history="1">
         <w:r>
           <w:rPr>
             <w:rStyle w:val="Hyperlink"/>
@@ -1677,7 +1747,7 @@
   <w:abstractNum w:abstractNumId="0" w15:restartNumberingAfterBreak="0">
     <w:nsid w:val="503C5772"/>
     <w:multiLevelType w:val="hybridMultilevel"/>
-    <w:tmpl w:val="B812FF66"/>
+    <w:tmpl w:val="781A102E"/>
     <w:lvl w:ilvl="0" w:tplc="12B40960">
       <w:numFmt w:val="bullet"/>
       <w:lvlText w:val=""/>
@@ -1702,7 +1772,7 @@
         <w:color w:val="auto"/>
       </w:rPr>
     </w:lvl>
-    <w:lvl w:ilvl="2" w:tplc="9CF26D60">
+    <w:lvl w:ilvl="2" w:tplc="3C10AD9C">
       <w:start w:val="1"/>
       <w:numFmt w:val="bullet"/>
       <w:lvlText w:val=""/>
@@ -1712,6 +1782,7 @@
       </w:pPr>
       <w:rPr>
         <w:rFonts w:ascii="Wingdings" w:hAnsi="Wingdings" w:hint="default"/>
+        <w:strike w:val="0"/>
         <w:color w:val="auto"/>
       </w:rPr>
     </w:lvl>
@@ -2777,6 +2848,18 @@
       <w:shd w:val="clear" w:color="auto" w:fill="E1DFDD"/>
     </w:rPr>
   </w:style>
+  <w:style w:type="character" w:styleId="FollowedHyperlink">
+    <w:name w:val="FollowedHyperlink"/>
+    <w:basedOn w:val="DefaultParagraphFont"/>
+    <w:uiPriority w:val="99"/>
+    <w:semiHidden/>
+    <w:unhideWhenUsed/>
+    <w:rsid w:val="00F86CC8"/>
+    <w:rPr>
+      <w:color w:val="96607D" w:themeColor="followedHyperlink"/>
+      <w:u w:val="single"/>
+    </w:rPr>
+  </w:style>
 </w:styles>
 </file>
 

</xml_diff>